<commit_message>
highlighting things in metadata left to figure out
</commit_message>
<xml_diff>
--- a/data-package/thresholds_ESSDIVE_Metadata.docx
+++ b/data-package/thresholds_ESSDIVE_Metadata.docx
@@ -230,15 +230,7 @@
         <w:pStyle w:val="NoSpacing"/>
       </w:pPr>
       <w:r>
-        <w:t xml:space="preserve">This dataset contains (1) file-level metadata; (2) data dictionary; (3) data package readme; (4) workflow documentation; (5) a folder with model input data; (6) a folder with model output data (“outputs”); and (7) a folder with scripts needed to create and run the models and analyze the outputs (“scripts”). The input data folder “inputs” contains the following items: (1) a DOC/wildfire module where the DOC outputs are in kilograms per time step; (2) a DOC/wildfire module where the DOC outputs are in milligrams per liter; (3) a modified SWAT-CUP (https://www.2w2e.com/home/SwatCup) file with absolute parameter values; (4) a .csv file with calibrated parameter values for both models; (5) a .txt file called “model.in” with updated parameters for the DOC module. The folder with model output data contains three subfolders: (1) “data”, which contains the processed model outputs; (2) “figures”, which contains the figures from the manuscript; and (3) “summary-outputs”, which contains summarized data used to create tables and results for the manuscript. This package contains the following file types: csv, exe, in, txt, pdf, R, </w:t>
-      </w:r>
-      <w:proofErr w:type="spellStart"/>
-      <w:r>
-        <w:t>png</w:t>
-      </w:r>
-      <w:proofErr w:type="spellEnd"/>
-      <w:r>
-        <w:t>.</w:t>
+        <w:t>This dataset contains (1) file-level metadata; (2) data dictionary; (3) data package readme; (4) workflow documentation; (5) a folder with model input data; (6) a folder with model output data (“outputs”); and (7) a folder with scripts needed to create and run the models and analyze the outputs (“scripts”). The input data folder “inputs” contains the following items: (1) a DOC/wildfire module where the DOC outputs are in kilograms per time step; (2) a DOC/wildfire module where the DOC outputs are in milligrams per liter; (3) a modified SWAT-CUP (https://www.2w2e.com/home/SwatCup) file with absolute parameter values; (4) a .csv file with calibrated parameter values for both models; (5) a .txt file called “model.in” with updated parameters for the DOC module. The folder with model output data contains three subfolders: (1) “data”, which contains the processed model outputs; (2) “figures”, which contains the figures from the manuscript; and (3) “summary-outputs”, which contains summarized data used to create tables and results for the manuscript. This package contains the following file types: csv, exe, in, txt, pdf, R, png.</w:t>
       </w:r>
     </w:p>
     <w:p>
@@ -452,6 +444,7 @@
           <w:rFonts w:eastAsiaTheme="minorEastAsia"/>
           <w:b/>
           <w:bCs/>
+          <w:highlight w:val="yellow"/>
         </w:rPr>
         <w:lastRenderedPageBreak/>
         <w:t xml:space="preserve">Data </w:t>
@@ -462,6 +455,7 @@
           <w:rFonts w:eastAsiaTheme="minorEastAsia"/>
           <w:b/>
           <w:bCs/>
+          <w:highlight w:val="yellow"/>
         </w:rPr>
         <w:t>variables</w:t>
       </w:r>
@@ -469,6 +463,7 @@
       <w:r>
         <w:rPr>
           <w:rStyle w:val="CommentReference"/>
+          <w:highlight w:val="yellow"/>
         </w:rPr>
         <w:commentReference w:id="2"/>
       </w:r>
@@ -477,6 +472,7 @@
           <w:rFonts w:eastAsiaTheme="minorEastAsia"/>
           <w:b/>
           <w:bCs/>
+          <w:highlight w:val="yellow"/>
         </w:rPr>
         <w:t>:</w:t>
       </w:r>
@@ -598,16 +594,8 @@
         <w:rPr>
           <w:rFonts w:eastAsiaTheme="minorEastAsia"/>
         </w:rPr>
-        <w:t xml:space="preserve">River Corridor and Watershed Biogeochemistry </w:t>
-      </w:r>
-      <w:proofErr w:type="spellStart"/>
-      <w:r>
-        <w:rPr>
-          <w:rFonts w:eastAsiaTheme="minorEastAsia"/>
-        </w:rPr>
-        <w:t>SFA</w:t>
-      </w:r>
-      <w:proofErr w:type="spellEnd"/>
+        <w:t>River Corridor and Watershed Biogeochemistry SFA</w:t>
+      </w:r>
     </w:p>
     <w:p>
       <w:pPr>
@@ -747,117 +735,25 @@
           <w:rFonts w:ascii="Calibri" w:eastAsia="Calibri" w:hAnsi="Calibri" w:cs="Calibri"/>
         </w:rPr>
       </w:pPr>
-      <w:proofErr w:type="spellStart"/>
       <w:r>
         <w:rPr>
           <w:rFonts w:ascii="Calibri" w:eastAsia="Calibri" w:hAnsi="Calibri" w:cs="Calibri"/>
         </w:rPr>
-        <w:t>Boye</w:t>
-      </w:r>
-      <w:proofErr w:type="spellEnd"/>
-      <w:r>
+        <w:t>Boye, K., Crystal-Ornelas, R., O'Ryan, D., Goldman, A. E., Damerow, J., Varadharajan, C., &amp; Agarwal, D. (2022). ESS-DIVE Reporting Format for Sample-based Water and Soil Chemistry Measurements. Environmental Systems Science Data Infrastructure for a Virtual Ecosystem (ESS-DIVE), ESS-DIVE repository. doi: 10.15485/1865731</w:t>
+      </w:r>
+    </w:p>
+    <w:p>
+      <w:pPr>
+        <w:pStyle w:val="NoSpacing"/>
         <w:rPr>
           <w:rFonts w:ascii="Calibri" w:eastAsia="Calibri" w:hAnsi="Calibri" w:cs="Calibri"/>
         </w:rPr>
-        <w:t xml:space="preserve">, K., Crystal-Ornelas, R., </w:t>
-      </w:r>
-      <w:proofErr w:type="spellStart"/>
+      </w:pPr>
       <w:r>
         <w:rPr>
           <w:rFonts w:ascii="Calibri" w:eastAsia="Calibri" w:hAnsi="Calibri" w:cs="Calibri"/>
         </w:rPr>
-        <w:t>O'Ryan</w:t>
-      </w:r>
-      <w:proofErr w:type="spellEnd"/>
-      <w:r>
-        <w:rPr>
-          <w:rFonts w:ascii="Calibri" w:eastAsia="Calibri" w:hAnsi="Calibri" w:cs="Calibri"/>
-        </w:rPr>
-        <w:t xml:space="preserve">, D., Goldman, A. E., </w:t>
-      </w:r>
-      <w:proofErr w:type="spellStart"/>
-      <w:r>
-        <w:rPr>
-          <w:rFonts w:ascii="Calibri" w:eastAsia="Calibri" w:hAnsi="Calibri" w:cs="Calibri"/>
-        </w:rPr>
-        <w:t>Damerow</w:t>
-      </w:r>
-      <w:proofErr w:type="spellEnd"/>
-      <w:r>
-        <w:rPr>
-          <w:rFonts w:ascii="Calibri" w:eastAsia="Calibri" w:hAnsi="Calibri" w:cs="Calibri"/>
-        </w:rPr>
-        <w:t xml:space="preserve">, J., </w:t>
-      </w:r>
-      <w:proofErr w:type="spellStart"/>
-      <w:r>
-        <w:rPr>
-          <w:rFonts w:ascii="Calibri" w:eastAsia="Calibri" w:hAnsi="Calibri" w:cs="Calibri"/>
-        </w:rPr>
-        <w:t>Varadharajan</w:t>
-      </w:r>
-      <w:proofErr w:type="spellEnd"/>
-      <w:r>
-        <w:rPr>
-          <w:rFonts w:ascii="Calibri" w:eastAsia="Calibri" w:hAnsi="Calibri" w:cs="Calibri"/>
-        </w:rPr>
-        <w:t xml:space="preserve">, C., &amp; Agarwal, D. (2022). ESS-DIVE Reporting Format for Sample-based Water and Soil Chemistry Measurements. Environmental Systems Science Data Infrastructure for a Virtual Ecosystem (ESS-DIVE), ESS-DIVE repository. </w:t>
-      </w:r>
-      <w:proofErr w:type="spellStart"/>
-      <w:r>
-        <w:rPr>
-          <w:rFonts w:ascii="Calibri" w:eastAsia="Calibri" w:hAnsi="Calibri" w:cs="Calibri"/>
-        </w:rPr>
-        <w:t>doi</w:t>
-      </w:r>
-      <w:proofErr w:type="spellEnd"/>
-      <w:r>
-        <w:rPr>
-          <w:rFonts w:ascii="Calibri" w:eastAsia="Calibri" w:hAnsi="Calibri" w:cs="Calibri"/>
-        </w:rPr>
-        <w:t>: 10.15485/1865731</w:t>
-      </w:r>
-    </w:p>
-    <w:p>
-      <w:pPr>
-        <w:pStyle w:val="NoSpacing"/>
-        <w:rPr>
-          <w:rFonts w:ascii="Calibri" w:eastAsia="Calibri" w:hAnsi="Calibri" w:cs="Calibri"/>
-        </w:rPr>
-      </w:pPr>
-      <w:r>
-        <w:rPr>
-          <w:rFonts w:ascii="Calibri" w:eastAsia="Calibri" w:hAnsi="Calibri" w:cs="Calibri"/>
-        </w:rPr>
-        <w:t xml:space="preserve">Wampler, K. A., </w:t>
-      </w:r>
-      <w:proofErr w:type="spellStart"/>
-      <w:r>
-        <w:rPr>
-          <w:rFonts w:ascii="Calibri" w:eastAsia="Calibri" w:hAnsi="Calibri" w:cs="Calibri"/>
-        </w:rPr>
-        <w:t>Bladon</w:t>
-      </w:r>
-      <w:proofErr w:type="spellEnd"/>
-      <w:r>
-        <w:rPr>
-          <w:rFonts w:ascii="Calibri" w:eastAsia="Calibri" w:hAnsi="Calibri" w:cs="Calibri"/>
-        </w:rPr>
-        <w:t xml:space="preserve">, K. D., &amp; </w:t>
-      </w:r>
-      <w:proofErr w:type="spellStart"/>
-      <w:r>
-        <w:rPr>
-          <w:rFonts w:ascii="Calibri" w:eastAsia="Calibri" w:hAnsi="Calibri" w:cs="Calibri"/>
-        </w:rPr>
-        <w:t>Faramarzi</w:t>
-      </w:r>
-      <w:proofErr w:type="spellEnd"/>
-      <w:r>
-        <w:rPr>
-          <w:rFonts w:ascii="Calibri" w:eastAsia="Calibri" w:hAnsi="Calibri" w:cs="Calibri"/>
-        </w:rPr>
-        <w:t xml:space="preserve">, M. (2023). Modeling wildfire effects on streamflow in the Cascade Mountains, Oregon, USA. Journal of Hydrology, 621, 129585. </w:t>
+        <w:t xml:space="preserve">Wampler, K. A., Bladon, K. D., &amp; Faramarzi, M. (2023). Modeling wildfire effects on streamflow in the Cascade Mountains, Oregon, USA. Journal of Hydrology, 621, 129585. </w:t>
       </w:r>
       <w:hyperlink r:id="rId13" w:history="1">
         <w:r>
@@ -925,85 +821,21 @@
         <w:rPr>
           <w:rFonts w:eastAsiaTheme="minorEastAsia"/>
         </w:rPr>
-        <w:t xml:space="preserve">Agarwal, D., </w:t>
-      </w:r>
-      <w:proofErr w:type="spellStart"/>
-      <w:r>
-        <w:rPr>
-          <w:rFonts w:eastAsiaTheme="minorEastAsia"/>
-        </w:rPr>
-        <w:t>Cholia</w:t>
-      </w:r>
-      <w:proofErr w:type="spellEnd"/>
-      <w:r>
-        <w:rPr>
-          <w:rFonts w:eastAsiaTheme="minorEastAsia"/>
-        </w:rPr>
-        <w:t xml:space="preserve">, S., Hendrix, V. C., Crystal-Ornelas, R., Snavely, C., </w:t>
-      </w:r>
-      <w:proofErr w:type="spellStart"/>
-      <w:r>
-        <w:rPr>
-          <w:rFonts w:eastAsiaTheme="minorEastAsia"/>
-        </w:rPr>
-        <w:t>Damerow</w:t>
-      </w:r>
-      <w:proofErr w:type="spellEnd"/>
-      <w:r>
-        <w:rPr>
-          <w:rFonts w:eastAsiaTheme="minorEastAsia"/>
-        </w:rPr>
-        <w:t xml:space="preserve">, J., &amp; </w:t>
-      </w:r>
-      <w:proofErr w:type="spellStart"/>
-      <w:r>
-        <w:rPr>
-          <w:rFonts w:eastAsiaTheme="minorEastAsia"/>
-        </w:rPr>
-        <w:t>Varadharajan</w:t>
-      </w:r>
-      <w:proofErr w:type="spellEnd"/>
-      <w:r>
-        <w:rPr>
-          <w:rFonts w:eastAsiaTheme="minorEastAsia"/>
-        </w:rPr>
-        <w:t>. (2022). ESS-DIVE Reporting Format for Dataset Metadata. Environmental Systems Science Data Infrastructure for a Virtual Ecosystem (ESS-DIVE), ESS-DIVE repository. https://doi.org/10.15485/1866026</w:t>
-      </w:r>
-    </w:p>
-    <w:p>
-      <w:pPr>
-        <w:pStyle w:val="NoSpacing"/>
-        <w:rPr>
-          <w:rFonts w:eastAsiaTheme="minorEastAsia"/>
-        </w:rPr>
-      </w:pPr>
-      <w:proofErr w:type="spellStart"/>
-      <w:r>
-        <w:rPr>
-          <w:rFonts w:eastAsiaTheme="minorEastAsia"/>
-        </w:rPr>
-        <w:t>Velliquette</w:t>
-      </w:r>
-      <w:proofErr w:type="spellEnd"/>
-      <w:r>
-        <w:rPr>
-          <w:rFonts w:eastAsiaTheme="minorEastAsia"/>
-        </w:rPr>
-        <w:t xml:space="preserve">, T., Welch, J., Crow, M., </w:t>
-      </w:r>
-      <w:proofErr w:type="spellStart"/>
-      <w:r>
-        <w:rPr>
-          <w:rFonts w:eastAsiaTheme="minorEastAsia"/>
-        </w:rPr>
-        <w:t>Devarakonda</w:t>
-      </w:r>
-      <w:proofErr w:type="spellEnd"/>
-      <w:r>
-        <w:rPr>
-          <w:rFonts w:eastAsiaTheme="minorEastAsia"/>
-        </w:rPr>
-        <w:t xml:space="preserve">, R., Heinz, S., Crystal-Ornelas, R. (2021). ESS-DIVE Reporting Format for Comma-separated Values (CSV) File Structure. Environmental Systems Science Data Infrastructure for a Virtual Ecosystem (ESS-DIVE), ESS-DIVE Repository. </w:t>
+        <w:t>Agarwal, D., Cholia, S., Hendrix, V. C., Crystal-Ornelas, R., Snavely, C., Damerow, J., &amp; Varadharajan. (2022). ESS-DIVE Reporting Format for Dataset Metadata. Environmental Systems Science Data Infrastructure for a Virtual Ecosystem (ESS-DIVE), ESS-DIVE repository. https://doi.org/10.15485/1866026</w:t>
+      </w:r>
+    </w:p>
+    <w:p>
+      <w:pPr>
+        <w:pStyle w:val="NoSpacing"/>
+        <w:rPr>
+          <w:rFonts w:eastAsiaTheme="minorEastAsia"/>
+        </w:rPr>
+      </w:pPr>
+      <w:r>
+        <w:rPr>
+          <w:rFonts w:eastAsiaTheme="minorEastAsia"/>
+        </w:rPr>
+        <w:t xml:space="preserve">Velliquette, T., Welch, J., Crow, M., Devarakonda, R., Heinz, S., Crystal-Ornelas, R. (2021). ESS-DIVE Reporting Format for Comma-separated Values (CSV) File Structure. Environmental Systems Science Data Infrastructure for a Virtual Ecosystem (ESS-DIVE), ESS-DIVE Repository. </w:t>
       </w:r>
       <w:hyperlink r:id="rId15">
         <w:r>
@@ -1022,33 +854,11 @@
           <w:rFonts w:eastAsiaTheme="minorEastAsia"/>
         </w:rPr>
       </w:pPr>
-      <w:proofErr w:type="spellStart"/>
-      <w:r>
-        <w:rPr>
-          <w:rFonts w:eastAsiaTheme="minorEastAsia"/>
-        </w:rPr>
-        <w:t>Velliquette</w:t>
-      </w:r>
-      <w:proofErr w:type="spellEnd"/>
-      <w:r>
-        <w:rPr>
-          <w:rFonts w:eastAsiaTheme="minorEastAsia"/>
-        </w:rPr>
-        <w:t xml:space="preserve">, T., Welch, J., Crow, M., </w:t>
-      </w:r>
-      <w:proofErr w:type="spellStart"/>
-      <w:r>
-        <w:rPr>
-          <w:rFonts w:eastAsiaTheme="minorEastAsia"/>
-        </w:rPr>
-        <w:t>Devarakonda</w:t>
-      </w:r>
-      <w:proofErr w:type="spellEnd"/>
-      <w:r>
-        <w:rPr>
-          <w:rFonts w:eastAsiaTheme="minorEastAsia"/>
-        </w:rPr>
-        <w:t>, R., Heinz, S., Crystal-Ornelas, R. (2021). ESS-DIVE Reporting Format for File-level Metadata. Environmental Systems Science Data Infrastructure for a Virtual Ecosystem (ESS-DIVE), ESS-DIVE Repository. https://doi.org/10.15485/1734840</w:t>
+      <w:r>
+        <w:rPr>
+          <w:rFonts w:eastAsiaTheme="minorEastAsia"/>
+        </w:rPr>
+        <w:t>Velliquette, T., Welch, J., Crow, M., Devarakonda, R., Heinz, S., Crystal-Ornelas, R. (2021). ESS-DIVE Reporting Format for File-level Metadata. Environmental Systems Science Data Infrastructure for a Virtual Ecosystem (ESS-DIVE), ESS-DIVE Repository. https://doi.org/10.15485/1734840</w:t>
       </w:r>
     </w:p>
     <w:p>
@@ -1084,14 +894,12 @@
           <w:rFonts w:eastAsiaTheme="minorEastAsia"/>
         </w:rPr>
       </w:pPr>
-      <w:proofErr w:type="spellStart"/>
       <w:r>
         <w:rPr>
           <w:rFonts w:eastAsiaTheme="minorEastAsia"/>
         </w:rPr>
         <w:t>Scheibe</w:t>
       </w:r>
-      <w:proofErr w:type="spellEnd"/>
     </w:p>
     <w:p>
       <w:pPr>
@@ -1259,47 +1067,25 @@
           <w:rFonts w:eastAsiaTheme="minorEastAsia"/>
         </w:rPr>
       </w:pPr>
-      <w:proofErr w:type="spellStart"/>
-      <w:r>
-        <w:rPr>
-          <w:rFonts w:eastAsiaTheme="minorEastAsia"/>
-        </w:rPr>
-        <w:t>Hyunwoo</w:t>
-      </w:r>
-      <w:proofErr w:type="spellEnd"/>
-      <w:r>
-        <w:rPr>
-          <w:rFonts w:eastAsiaTheme="minorEastAsia"/>
-        </w:rPr>
-        <w:t xml:space="preserve"> Kang</w:t>
-      </w:r>
-    </w:p>
-    <w:p>
-      <w:pPr>
-        <w:pStyle w:val="NoSpacing"/>
-        <w:rPr>
-          <w:rFonts w:eastAsiaTheme="minorEastAsia"/>
-        </w:rPr>
-      </w:pPr>
-      <w:r>
-        <w:rPr>
-          <w:rFonts w:eastAsiaTheme="minorEastAsia"/>
-        </w:rPr>
-        <w:t xml:space="preserve">Kevin </w:t>
-      </w:r>
-      <w:proofErr w:type="spellStart"/>
-      <w:r>
-        <w:rPr>
-          <w:rFonts w:eastAsiaTheme="minorEastAsia"/>
-        </w:rPr>
-        <w:t>Bladon</w:t>
-      </w:r>
-      <w:proofErr w:type="spellEnd"/>
-      <w:r>
-        <w:rPr>
-          <w:rFonts w:eastAsiaTheme="minorEastAsia"/>
-        </w:rPr>
-        <w:t xml:space="preserve"> </w:t>
+      <w:r>
+        <w:rPr>
+          <w:rFonts w:eastAsiaTheme="minorEastAsia"/>
+        </w:rPr>
+        <w:t>Hyunwoo Kang</w:t>
+      </w:r>
+    </w:p>
+    <w:p>
+      <w:pPr>
+        <w:pStyle w:val="NoSpacing"/>
+        <w:rPr>
+          <w:rFonts w:eastAsiaTheme="minorEastAsia"/>
+        </w:rPr>
+      </w:pPr>
+      <w:r>
+        <w:rPr>
+          <w:rFonts w:eastAsiaTheme="minorEastAsia"/>
+        </w:rPr>
+        <w:t xml:space="preserve">Kevin Bladon </w:t>
       </w:r>
     </w:p>
     <w:p>
@@ -1329,19 +1115,22 @@
         <w:pStyle w:val="NoSpacing"/>
         <w:rPr>
           <w:rFonts w:eastAsiaTheme="minorEastAsia"/>
-        </w:rPr>
-      </w:pPr>
-      <w:r>
-        <w:rPr>
-          <w:rFonts w:eastAsiaTheme="minorEastAsia"/>
-          <w:b/>
-          <w:bCs/>
+          <w:highlight w:val="yellow"/>
+        </w:rPr>
+      </w:pPr>
+      <w:r>
+        <w:rPr>
+          <w:rFonts w:eastAsiaTheme="minorEastAsia"/>
+          <w:b/>
+          <w:bCs/>
+          <w:highlight w:val="yellow"/>
         </w:rPr>
         <w:t>Start date</w:t>
       </w:r>
       <w:r>
         <w:rPr>
           <w:rFonts w:eastAsiaTheme="minorEastAsia"/>
+          <w:highlight w:val="yellow"/>
         </w:rPr>
         <w:t xml:space="preserve">: </w:t>
       </w:r>
@@ -1351,27 +1140,31 @@
         <w:pStyle w:val="NoSpacing"/>
         <w:rPr>
           <w:rFonts w:eastAsiaTheme="minorEastAsia"/>
-        </w:rPr>
-      </w:pPr>
-    </w:p>
-    <w:p>
-      <w:pPr>
-        <w:pStyle w:val="NoSpacing"/>
-        <w:rPr>
-          <w:rFonts w:eastAsiaTheme="minorEastAsia"/>
-        </w:rPr>
-      </w:pPr>
-      <w:r>
-        <w:rPr>
-          <w:rFonts w:eastAsiaTheme="minorEastAsia"/>
-          <w:b/>
-          <w:bCs/>
+          <w:highlight w:val="yellow"/>
+        </w:rPr>
+      </w:pPr>
+    </w:p>
+    <w:p>
+      <w:pPr>
+        <w:pStyle w:val="NoSpacing"/>
+        <w:rPr>
+          <w:rFonts w:eastAsiaTheme="minorEastAsia"/>
+          <w:highlight w:val="yellow"/>
+        </w:rPr>
+      </w:pPr>
+      <w:r>
+        <w:rPr>
+          <w:rFonts w:eastAsiaTheme="minorEastAsia"/>
+          <w:b/>
+          <w:bCs/>
+          <w:highlight w:val="yellow"/>
         </w:rPr>
         <w:t>End date</w:t>
       </w:r>
       <w:r>
         <w:rPr>
           <w:rFonts w:eastAsiaTheme="minorEastAsia"/>
+          <w:highlight w:val="yellow"/>
         </w:rPr>
         <w:t xml:space="preserve">: </w:t>
       </w:r>
@@ -1381,35 +1174,40 @@
         <w:pStyle w:val="NoSpacing"/>
         <w:rPr>
           <w:rFonts w:eastAsiaTheme="minorEastAsia"/>
-        </w:rPr>
-      </w:pPr>
-    </w:p>
-    <w:p>
-      <w:pPr>
-        <w:pStyle w:val="NoSpacing"/>
-        <w:rPr>
-          <w:rFonts w:eastAsiaTheme="minorEastAsia"/>
-        </w:rPr>
-      </w:pPr>
-    </w:p>
-    <w:p>
-      <w:pPr>
-        <w:pStyle w:val="NoSpacing"/>
-        <w:rPr>
-          <w:rFonts w:eastAsiaTheme="minorEastAsia"/>
-        </w:rPr>
-      </w:pPr>
-      <w:r>
-        <w:rPr>
-          <w:rFonts w:eastAsiaTheme="minorEastAsia"/>
-          <w:b/>
-          <w:bCs/>
+          <w:highlight w:val="yellow"/>
+        </w:rPr>
+      </w:pPr>
+    </w:p>
+    <w:p>
+      <w:pPr>
+        <w:pStyle w:val="NoSpacing"/>
+        <w:rPr>
+          <w:rFonts w:eastAsiaTheme="minorEastAsia"/>
+          <w:highlight w:val="yellow"/>
+        </w:rPr>
+      </w:pPr>
+    </w:p>
+    <w:p>
+      <w:pPr>
+        <w:pStyle w:val="NoSpacing"/>
+        <w:rPr>
+          <w:rFonts w:eastAsiaTheme="minorEastAsia"/>
+          <w:highlight w:val="yellow"/>
+        </w:rPr>
+      </w:pPr>
+      <w:r>
+        <w:rPr>
+          <w:rFonts w:eastAsiaTheme="minorEastAsia"/>
+          <w:b/>
+          <w:bCs/>
+          <w:highlight w:val="yellow"/>
         </w:rPr>
         <w:t>Location description</w:t>
       </w:r>
       <w:r>
         <w:rPr>
           <w:rFonts w:eastAsiaTheme="minorEastAsia"/>
+          <w:highlight w:val="yellow"/>
         </w:rPr>
         <w:t xml:space="preserve">: </w:t>
       </w:r>
@@ -1419,27 +1217,30 @@
         <w:pStyle w:val="NoSpacing"/>
         <w:rPr>
           <w:rFonts w:eastAsiaTheme="minorEastAsia"/>
-        </w:rPr>
-      </w:pPr>
-    </w:p>
-    <w:p>
-      <w:pPr>
-        <w:pStyle w:val="NoSpacing"/>
-        <w:rPr>
-          <w:rFonts w:eastAsiaTheme="minorEastAsia"/>
-        </w:rPr>
-      </w:pPr>
-      <w:r>
-        <w:rPr>
-          <w:rFonts w:eastAsiaTheme="minorEastAsia"/>
-          <w:b/>
-          <w:bCs/>
+          <w:highlight w:val="yellow"/>
+        </w:rPr>
+      </w:pPr>
+    </w:p>
+    <w:p>
+      <w:pPr>
+        <w:pStyle w:val="NoSpacing"/>
+        <w:rPr>
+          <w:rFonts w:eastAsiaTheme="minorEastAsia"/>
+        </w:rPr>
+      </w:pPr>
+      <w:r>
+        <w:rPr>
+          <w:rFonts w:eastAsiaTheme="minorEastAsia"/>
+          <w:b/>
+          <w:bCs/>
+          <w:highlight w:val="yellow"/>
         </w:rPr>
         <w:t>Coordinates</w:t>
       </w:r>
       <w:r>
         <w:rPr>
           <w:rFonts w:eastAsiaTheme="minorEastAsia"/>
+          <w:highlight w:val="yellow"/>
         </w:rPr>
         <w:t>:</w:t>
       </w:r>
@@ -2908,6 +2709,10 @@
 </file>
 
 <file path=customXml/item1.xml><?xml version="1.0" encoding="utf-8"?>
+<b:Sources xmlns:b="http://schemas.openxmlformats.org/officeDocument/2006/bibliography" xmlns="http://schemas.openxmlformats.org/officeDocument/2006/bibliography" SelectedStyle="\IEEE2006OfficeOnline (1).xsl" StyleName="IEEE" Version="2006"/>
+</file>
+
+<file path=customXml/item2.xml><?xml version="1.0" encoding="utf-8"?>
 <p:properties xmlns:p="http://schemas.microsoft.com/office/2006/metadata/properties" xmlns:xsi="http://www.w3.org/2001/XMLSchema-instance" xmlns:pc="http://schemas.microsoft.com/office/infopath/2007/PartnerControls">
   <documentManagement>
     <TaxCatchAll xmlns="943d9c7c-3c4d-43b1-866a-28f5b74233dd" xsi:nil="true"/>
@@ -2918,11 +2723,16 @@
 </p:properties>
 </file>
 
-<file path=customXml/item2.xml><?xml version="1.0" encoding="utf-8"?>
-<b:Sources xmlns:b="http://schemas.openxmlformats.org/officeDocument/2006/bibliography" xmlns="http://schemas.openxmlformats.org/officeDocument/2006/bibliography" SelectedStyle="\IEEE2006OfficeOnline (1).xsl" StyleName="IEEE" Version="2006"/>
+<file path=customXml/item3.xml><?xml version="1.0" encoding="utf-8"?>
+<?mso-contentType ?>
+<FormTemplates xmlns="http://schemas.microsoft.com/sharepoint/v3/contenttype/forms">
+  <Display>DocumentLibraryForm</Display>
+  <Edit>DocumentLibraryForm</Edit>
+  <New>DocumentLibraryForm</New>
+</FormTemplates>
 </file>
 
-<file path=customXml/item3.xml><?xml version="1.0" encoding="utf-8"?>
+<file path=customXml/item4.xml><?xml version="1.0" encoding="utf-8"?>
 <ct:contentTypeSchema xmlns:ct="http://schemas.microsoft.com/office/2006/metadata/contentType" xmlns:ma="http://schemas.microsoft.com/office/2006/metadata/properties/metaAttributes" ct:_="" ma:_="" ma:contentTypeName="Document" ma:contentTypeID="0x010100D18914FFCC06CC4987FC1915ABD0754F" ma:contentTypeVersion="13" ma:contentTypeDescription="Create a new document." ma:contentTypeScope="" ma:versionID="b2b129f13bcea090c87214a269057364">
   <xsd:schema xmlns:xsd="http://www.w3.org/2001/XMLSchema" xmlns:xs="http://www.w3.org/2001/XMLSchema" xmlns:p="http://schemas.microsoft.com/office/2006/metadata/properties" xmlns:ns2="0715419b-2765-415c-8c2a-839f55a2ae41" xmlns:ns3="943d9c7c-3c4d-43b1-866a-28f5b74233dd" targetNamespace="http://schemas.microsoft.com/office/2006/metadata/properties" ma:root="true" ma:fieldsID="c83b16888b623a2853eceecf842a108b" ns2:_="" ns3:_="">
     <xsd:import namespace="0715419b-2765-415c-8c2a-839f55a2ae41"/>
@@ -3129,16 +2939,15 @@
 </ct:contentTypeSchema>
 </file>
 
-<file path=customXml/item4.xml><?xml version="1.0" encoding="utf-8"?>
-<?mso-contentType ?>
-<FormTemplates xmlns="http://schemas.microsoft.com/sharepoint/v3/contenttype/forms">
-  <Display>DocumentLibraryForm</Display>
-  <Edit>DocumentLibraryForm</Edit>
-  <New>DocumentLibraryForm</New>
-</FormTemplates>
+<file path=customXml/itemProps1.xml><?xml version="1.0" encoding="utf-8"?>
+<ds:datastoreItem xmlns:ds="http://schemas.openxmlformats.org/officeDocument/2006/customXml" ds:itemID="{BEDD3323-69A6-4F12-B1ED-7E2DD9F31440}">
+  <ds:schemaRefs>
+    <ds:schemaRef ds:uri="http://schemas.openxmlformats.org/officeDocument/2006/bibliography"/>
+  </ds:schemaRefs>
+</ds:datastoreItem>
 </file>
 
-<file path=customXml/itemProps1.xml><?xml version="1.0" encoding="utf-8"?>
+<file path=customXml/itemProps2.xml><?xml version="1.0" encoding="utf-8"?>
 <ds:datastoreItem xmlns:ds="http://schemas.openxmlformats.org/officeDocument/2006/customXml" ds:itemID="{35513A4B-FFDC-4DB0-8DF4-8B63D2A0EBF0}">
   <ds:schemaRefs>
     <ds:schemaRef ds:uri="http://schemas.microsoft.com/office/2006/metadata/properties"/>
@@ -3151,15 +2960,15 @@
 </ds:datastoreItem>
 </file>
 
-<file path=customXml/itemProps2.xml><?xml version="1.0" encoding="utf-8"?>
-<ds:datastoreItem xmlns:ds="http://schemas.openxmlformats.org/officeDocument/2006/customXml" ds:itemID="{BEDD3323-69A6-4F12-B1ED-7E2DD9F31440}">
+<file path=customXml/itemProps3.xml><?xml version="1.0" encoding="utf-8"?>
+<ds:datastoreItem xmlns:ds="http://schemas.openxmlformats.org/officeDocument/2006/customXml" ds:itemID="{7235D207-DC89-4009-A56C-73A4D2F90C32}">
   <ds:schemaRefs>
-    <ds:schemaRef ds:uri="http://schemas.openxmlformats.org/officeDocument/2006/bibliography"/>
+    <ds:schemaRef ds:uri="http://schemas.microsoft.com/sharepoint/v3/contenttype/forms"/>
   </ds:schemaRefs>
 </ds:datastoreItem>
 </file>
 
-<file path=customXml/itemProps3.xml><?xml version="1.0" encoding="utf-8"?>
+<file path=customXml/itemProps4.xml><?xml version="1.0" encoding="utf-8"?>
 <ds:datastoreItem xmlns:ds="http://schemas.openxmlformats.org/officeDocument/2006/customXml" ds:itemID="{A31B49E1-7727-44D4-81F6-1D2CE9336D0A}">
   <ds:schemaRefs>
     <ds:schemaRef ds:uri="http://schemas.microsoft.com/office/2006/metadata/contentType"/>
@@ -3176,12 +2985,4 @@
     <ds:schemaRef ds:uri="http://schemas.microsoft.com/internal/obd"/>
   </ds:schemaRefs>
 </ds:datastoreItem>
-</file>
-
-<file path=customXml/itemProps4.xml><?xml version="1.0" encoding="utf-8"?>
-<ds:datastoreItem xmlns:ds="http://schemas.openxmlformats.org/officeDocument/2006/customXml" ds:itemID="{7235D207-DC89-4009-A56C-73A4D2F90C32}">
-  <ds:schemaRefs>
-    <ds:schemaRef ds:uri="http://schemas.microsoft.com/sharepoint/v3/contenttype/forms"/>
-  </ds:schemaRefs>
-</ds:datastoreItem>
 </file>
</xml_diff>

<commit_message>
moving files around, renamed swat.exe to be different, added directions on using the doc/wildfire module.
</commit_message>
<xml_diff>
--- a/data-package/thresholds_ESSDIVE_Metadata.docx
+++ b/data-package/thresholds_ESSDIVE_Metadata.docx
@@ -224,7 +224,7 @@
         <w:pStyle w:val="NoSpacing"/>
       </w:pPr>
       <w:r>
-        <w:t xml:space="preserve">This dataset contains (1) file-level metadata; (2) data dictionary; (3) data package readme; (4) workflow documentation; (5) a folder with model input data; (6) a folder with model output data (“outputs”); and (7) a folder with scripts needed to create and run the models and analyze the outputs (“scripts”). The input data folder “inputs” contains the following items: (1) a DOC/wildfire module where the DOC outputs are in kilograms per time step; (2) a DOC/wildfire module where the DOC outputs are in milligrams per liter; (3) a modified SWAT-CUP (https://www.2w2e.com/home/SwatCup) file with absolute parameter values; (4) a .csv file with calibrated parameter values for both models; (5) a .txt file called “model.in” with updated parameters for the DOC module. The folder with model output data contains three subfolders: (1) “data”, which contains the processed model outputs; (2) “figures”, which contains the figures from the manuscript; and (3) “summary-outputs”, which contains summarized data used to create tables and results for the manuscript. This package contains the following file types: csv, exe, in, txt, pdf, R, </w:t>
+        <w:t xml:space="preserve">This dataset contains (1) file-level metadata; (2) data dictionary; (3) data package readme; (4) workflow documentation; (5) a folder with model input data; (6) a folder with model output data (“outputs”); and (7) a folder with scripts needed to create and run the models and analyze the outputs (“scripts”). The input data folder “inputs” contains the following items: (1) a DOC/wildfire module where the DOC outputs are in kilograms per time step (Wampler et al. 2023); (2) a DOC/wildfire module where the DOC outputs are in milligrams per liter; (3) a modified SWAT-CUP (https://www.2w2e.com/home/SwatCup) file with absolute parameter values; (4) a .csv file with calibrated parameter values for both models; (5) a .txt file called “model.in” with updated parameters for the DOC module; and (6) a .pdf with directions for using the wildfire module. The folder with model output data contains three subfolders: (1) “data”, which contains the processed model outputs; (2) “figures”, which contains the figures from the manuscript; and (3) “summary-outputs”, which contains summarized data used to create tables and results for the manuscript. This package contains the following file types: csv, exe, in, txt, pdf, R, </w:t>
       </w:r>
       <w:proofErr w:type="spellStart"/>
       <w:r>
@@ -1544,31 +1544,7 @@
         <w:rPr>
           <w:rFonts w:eastAsiaTheme="minorEastAsia"/>
         </w:rPr>
-        <w:t xml:space="preserve">The semi-arid basin was based on data from the Tule River Basin in California, USA (USGS gage </w:t>
-      </w:r>
-      <w:r>
-        <w:rPr>
-          <w:rFonts w:eastAsiaTheme="minorEastAsia"/>
-        </w:rPr>
-        <w:t>11204100</w:t>
-      </w:r>
-      <w:r>
-        <w:rPr>
-          <w:rFonts w:eastAsiaTheme="minorEastAsia"/>
-        </w:rPr>
-        <w:t xml:space="preserve">). The humid basin was based on data from the American River Basin in Washington, USA (USGS gage </w:t>
-      </w:r>
-      <w:r>
-        <w:rPr>
-          <w:rFonts w:eastAsiaTheme="minorEastAsia"/>
-        </w:rPr>
-        <w:t>12488500</w:t>
-      </w:r>
-      <w:r>
-        <w:rPr>
-          <w:rFonts w:eastAsiaTheme="minorEastAsia"/>
-        </w:rPr>
-        <w:t>)</w:t>
+        <w:t>The semi-arid basin was based on data from the Tule River Basin in California, USA (USGS gage 11204100). The humid basin was based on data from the American River Basin in Washington, USA (USGS gage 12488500)</w:t>
       </w:r>
     </w:p>
     <w:p>
@@ -1735,23 +1711,7 @@
     </w:p>
     <w:p>
       <w:r>
-        <w:t xml:space="preserve">This data package includes R scripts (“scripts”) which are numbered in ascending order of use to reproduce the model and results from the associated manuscript. While most of the data is pulled via R from publicly available data sources, a few additional files are needed to create the models which </w:t>
-      </w:r>
-      <w:proofErr w:type="gramStart"/>
-      <w:r>
-        <w:t>are located in</w:t>
-      </w:r>
-      <w:proofErr w:type="gramEnd"/>
-      <w:r>
-        <w:t xml:space="preserve"> the “inputs” folder. This folder also contains two different versions of the SWAT wildfire module. For specific details on workflow steps see “thresholds_directions.pdf”. Model outputs can be found in the “outputs/data” folder, while figures and summary tables used in the manuscript </w:t>
-      </w:r>
-      <w:proofErr w:type="gramStart"/>
-      <w:r>
-        <w:t>are located in</w:t>
-      </w:r>
-      <w:proofErr w:type="gramEnd"/>
-      <w:r>
-        <w:t xml:space="preserve"> “outputs/figures” and “outputs/summary-outputs” respectively.</w:t>
+        <w:t>This data package includes R scripts (“scripts”) which are numbered in ascending order of use to reproduce the model and results from the associated manuscript. While most of the data is pulled via R from publicly available data sources, a few additional files are needed to create the models which are located in the “inputs” folder. This folder also contains two different versions of the SWAT wildfire module. For specific details on workflow steps see “thresholds_directions.pdf”. Model outputs can be found in the “outputs/data” folder, while figures and summary tables used in the manuscript are located in “outputs/figures” and “outputs/summary-outputs” respectively.</w:t>
       </w:r>
     </w:p>
     <w:sectPr>
@@ -3163,7 +3123,12 @@
 </file>
 
 <file path=customXml/item1.xml><?xml version="1.0" encoding="utf-8"?>
-<b:Sources xmlns:b="http://schemas.openxmlformats.org/officeDocument/2006/bibliography" xmlns="http://schemas.openxmlformats.org/officeDocument/2006/bibliography" SelectedStyle="\IEEE2006OfficeOnline (1).xsl" StyleName="IEEE" Version="2006"/>
+<?mso-contentType ?>
+<FormTemplates xmlns="http://schemas.microsoft.com/sharepoint/v3/contenttype/forms">
+  <Display>DocumentLibraryForm</Display>
+  <Edit>DocumentLibraryForm</Edit>
+  <New>DocumentLibraryForm</New>
+</FormTemplates>
 </file>
 
 <file path=customXml/item2.xml><?xml version="1.0" encoding="utf-8"?>
@@ -3178,12 +3143,7 @@
 </file>
 
 <file path=customXml/item3.xml><?xml version="1.0" encoding="utf-8"?>
-<?mso-contentType ?>
-<FormTemplates xmlns="http://schemas.microsoft.com/sharepoint/v3/contenttype/forms">
-  <Display>DocumentLibraryForm</Display>
-  <Edit>DocumentLibraryForm</Edit>
-  <New>DocumentLibraryForm</New>
-</FormTemplates>
+<b:Sources xmlns:b="http://schemas.openxmlformats.org/officeDocument/2006/bibliography" xmlns="http://schemas.openxmlformats.org/officeDocument/2006/bibliography" SelectedStyle="\IEEE2006OfficeOnline (1).xsl" StyleName="IEEE" Version="2006"/>
 </file>
 
 <file path=customXml/item4.xml><?xml version="1.0" encoding="utf-8"?>
@@ -3394,9 +3354,9 @@
 </file>
 
 <file path=customXml/itemProps1.xml><?xml version="1.0" encoding="utf-8"?>
-<ds:datastoreItem xmlns:ds="http://schemas.openxmlformats.org/officeDocument/2006/customXml" ds:itemID="{BEDD3323-69A6-4F12-B1ED-7E2DD9F31440}">
+<ds:datastoreItem xmlns:ds="http://schemas.openxmlformats.org/officeDocument/2006/customXml" ds:itemID="{7235D207-DC89-4009-A56C-73A4D2F90C32}">
   <ds:schemaRefs>
-    <ds:schemaRef ds:uri="http://schemas.openxmlformats.org/officeDocument/2006/bibliography"/>
+    <ds:schemaRef ds:uri="http://schemas.microsoft.com/sharepoint/v3/contenttype/forms"/>
   </ds:schemaRefs>
 </ds:datastoreItem>
 </file>
@@ -3406,8 +3366,6 @@
   <ds:schemaRefs>
     <ds:schemaRef ds:uri="http://schemas.microsoft.com/office/2006/metadata/properties"/>
     <ds:schemaRef ds:uri="http://schemas.microsoft.com/office/infopath/2007/PartnerControls"/>
-    <ds:schemaRef ds:uri="5cece13e-3376-4417-9525-be60b11a89a8"/>
-    <ds:schemaRef ds:uri="4aeed490-45ea-4c6d-aac6-8858303b8d41"/>
     <ds:schemaRef ds:uri="943d9c7c-3c4d-43b1-866a-28f5b74233dd"/>
     <ds:schemaRef ds:uri="0715419b-2765-415c-8c2a-839f55a2ae41"/>
   </ds:schemaRefs>
@@ -3415,9 +3373,9 @@
 </file>
 
 <file path=customXml/itemProps3.xml><?xml version="1.0" encoding="utf-8"?>
-<ds:datastoreItem xmlns:ds="http://schemas.openxmlformats.org/officeDocument/2006/customXml" ds:itemID="{7235D207-DC89-4009-A56C-73A4D2F90C32}">
+<ds:datastoreItem xmlns:ds="http://schemas.openxmlformats.org/officeDocument/2006/customXml" ds:itemID="{BEDD3323-69A6-4F12-B1ED-7E2DD9F31440}">
   <ds:schemaRefs>
-    <ds:schemaRef ds:uri="http://schemas.microsoft.com/sharepoint/v3/contenttype/forms"/>
+    <ds:schemaRef ds:uri="http://schemas.openxmlformats.org/officeDocument/2006/bibliography"/>
   </ds:schemaRefs>
 </ds:datastoreItem>
 </file>

</xml_diff>